<commit_message>
mileStone1 aa alsmost done
</commit_message>
<xml_diff>
--- a/mileStone1.docx
+++ b/mileStone1.docx
@@ -78,13 +78,27 @@
           <w:lang w:val="en-US"/>
         </w:rPr>
       </w:pPr>
-      <w:hyperlink r:id="rId4" w:history="1">
+      <w:hyperlink r:id="rId6" w:history="1">
         <w:r>
           <w:rPr>
             <w:rStyle w:val="Hyperlink"/>
             <w:lang w:val="en-US"/>
           </w:rPr>
-          <w:t>https://www.giantvaudreuil.com/ca</w:t>
+          <w:t>https://ww</w:t>
+        </w:r>
+        <w:r>
+          <w:rPr>
+            <w:rStyle w:val="Hyperlink"/>
+            <w:lang w:val="en-US"/>
+          </w:rPr>
+          <w:t>w</w:t>
+        </w:r>
+        <w:r>
+          <w:rPr>
+            <w:rStyle w:val="Hyperlink"/>
+            <w:lang w:val="en-US"/>
+          </w:rPr>
+          <w:t>.giantvaudreuil.com/ca</w:t>
         </w:r>
       </w:hyperlink>
       <w:r>
@@ -227,6 +241,225 @@
         </w:rPr>
         <w:t xml:space="preserve"> add a contact us form page.</w:t>
       </w:r>
+    </w:p>
+    <w:p>
+      <w:pPr>
+        <w:rPr>
+          <w:lang w:val="en-US"/>
+        </w:rPr>
+      </w:pPr>
+    </w:p>
+    <w:p>
+      <w:pPr>
+        <w:rPr>
+          <w:lang w:val="en-US"/>
+        </w:rPr>
+      </w:pPr>
+      <w:hyperlink r:id="rId7" w:history="1">
+        <w:r>
+          <w:rPr>
+            <w:rStyle w:val="Hyperlink"/>
+            <w:lang w:val="en-US"/>
+          </w:rPr>
+          <w:t>https://www.lesuroit.qc.ca</w:t>
+        </w:r>
+      </w:hyperlink>
+      <w:r>
+        <w:rPr>
+          <w:lang w:val="en-US"/>
+        </w:rPr>
+        <w:t xml:space="preserve"> :  I like the fact that we can easily sign into our account on the top left.</w:t>
+      </w:r>
+    </w:p>
+    <w:p>
+      <w:pPr>
+        <w:rPr>
+          <w:lang w:val="en-US"/>
+        </w:rPr>
+      </w:pPr>
+      <w:r>
+        <w:rPr>
+          <w:lang w:val="en-US"/>
+        </w:rPr>
+        <w:t>I also like the Total Sum that shows near the cart for the user to know how much they are spending.</w:t>
+      </w:r>
+    </w:p>
+    <w:p>
+      <w:pPr>
+        <w:rPr>
+          <w:lang w:val="en-US"/>
+        </w:rPr>
+      </w:pPr>
+      <w:r>
+        <w:rPr>
+          <w:lang w:val="en-US"/>
+        </w:rPr>
+        <w:t>Making a website response should be a must, because also attract customers can use any device, they have close to them.</w:t>
+      </w:r>
+    </w:p>
+    <w:p>
+      <w:pPr>
+        <w:rPr>
+          <w:lang w:val="en-US"/>
+        </w:rPr>
+      </w:pPr>
+      <w:r>
+        <w:rPr>
+          <w:lang w:val="en-US"/>
+        </w:rPr>
+        <w:t>I like the refine configuration which makes easy for the customers to personalize their needs and search.</w:t>
+      </w:r>
+    </w:p>
+    <w:p>
+      <w:pPr>
+        <w:rPr>
+          <w:lang w:val="en-US"/>
+        </w:rPr>
+      </w:pPr>
+      <w:r>
+        <w:rPr>
+          <w:lang w:val="en-US"/>
+        </w:rPr>
+        <w:t xml:space="preserve">I </w:t>
+      </w:r>
+      <w:proofErr w:type="gramStart"/>
+      <w:r>
+        <w:rPr>
+          <w:lang w:val="en-US"/>
+        </w:rPr>
+        <w:t>don’t</w:t>
+      </w:r>
+      <w:proofErr w:type="gramEnd"/>
+      <w:r>
+        <w:rPr>
+          <w:lang w:val="en-US"/>
+        </w:rPr>
+        <w:t xml:space="preserve"> like the fact that the website is only in French. Must be bilingual.</w:t>
+      </w:r>
+    </w:p>
+    <w:p>
+      <w:pPr>
+        <w:rPr>
+          <w:lang w:val="en-US"/>
+        </w:rPr>
+      </w:pPr>
+      <w:r>
+        <w:rPr>
+          <w:lang w:val="en-US"/>
+        </w:rPr>
+        <w:t>I would also include a chat box for a nicer user experience.</w:t>
+      </w:r>
+    </w:p>
+    <w:p>
+      <w:pPr>
+        <w:rPr>
+          <w:lang w:val="en-US"/>
+        </w:rPr>
+      </w:pPr>
+      <w:r>
+        <w:rPr>
+          <w:lang w:val="en-US"/>
+        </w:rPr>
+        <w:t>I would also have a clear contact us form so a customer can contact the seller without hesitation.</w:t>
+      </w:r>
+    </w:p>
+    <w:p>
+      <w:pPr>
+        <w:rPr>
+          <w:lang w:val="en-US"/>
+        </w:rPr>
+      </w:pPr>
+    </w:p>
+    <w:p>
+      <w:pPr>
+        <w:rPr>
+          <w:lang w:val="en-US"/>
+        </w:rPr>
+      </w:pPr>
+      <w:hyperlink r:id="rId8" w:history="1">
+        <w:r>
+          <w:rPr>
+            <w:rStyle w:val="Hyperlink"/>
+            <w:lang w:val="en-US"/>
+          </w:rPr>
+          <w:t>http://www.zebrerouge.org</w:t>
+        </w:r>
+      </w:hyperlink>
+      <w:r>
+        <w:rPr>
+          <w:lang w:val="en-US"/>
+        </w:rPr>
+        <w:t xml:space="preserve"> : I really the home page that this website has. I </w:t>
+      </w:r>
+      <w:proofErr w:type="gramStart"/>
+      <w:r>
+        <w:rPr>
+          <w:lang w:val="en-US"/>
+        </w:rPr>
+        <w:t>has</w:t>
+      </w:r>
+      <w:proofErr w:type="gramEnd"/>
+      <w:r>
+        <w:rPr>
+          <w:lang w:val="en-US"/>
+        </w:rPr>
+        <w:t xml:space="preserve"> the concept of One-Page-Website meaning that all information is provided in one page.</w:t>
+      </w:r>
+      <w:r>
+        <w:rPr>
+          <w:lang w:val="en-US"/>
+        </w:rPr>
+        <w:t xml:space="preserve"> I like it because it only shows relevant information. But it does have sub-domains or different route to show for example all the bikes they </w:t>
+      </w:r>
+      <w:proofErr w:type="gramStart"/>
+      <w:r>
+        <w:rPr>
+          <w:lang w:val="en-US"/>
+        </w:rPr>
+        <w:t>have to</w:t>
+      </w:r>
+      <w:proofErr w:type="gramEnd"/>
+      <w:r>
+        <w:rPr>
+          <w:lang w:val="en-US"/>
+        </w:rPr>
+        <w:t xml:space="preserve"> sell. I also like that they show used bikes to sell with all their pictures and of course their </w:t>
+      </w:r>
+      <w:proofErr w:type="gramStart"/>
+      <w:r>
+        <w:rPr>
+          <w:lang w:val="en-US"/>
+        </w:rPr>
+        <w:t>new-ones</w:t>
+      </w:r>
+      <w:proofErr w:type="gramEnd"/>
+      <w:r>
+        <w:rPr>
+          <w:lang w:val="en-US"/>
+        </w:rPr>
+        <w:t xml:space="preserve">.  </w:t>
+      </w:r>
+    </w:p>
+    <w:p>
+      <w:pPr>
+        <w:rPr>
+          <w:lang w:val="en-US"/>
+        </w:rPr>
+      </w:pPr>
+      <w:r>
+        <w:rPr>
+          <w:lang w:val="en-US"/>
+        </w:rPr>
+        <w:lastRenderedPageBreak/>
+        <w:t>I like the Facebook page on the top right because it shows that they have another source of marketing.</w:t>
+      </w:r>
+    </w:p>
+    <w:p>
+      <w:pPr>
+        <w:rPr>
+          <w:lang w:val="en-US"/>
+        </w:rPr>
+      </w:pPr>
     </w:p>
     <w:p>
       <w:pPr>
@@ -271,6 +504,56 @@
     </w:sectPr>
   </w:body>
 </w:document>
+</file>
+
+<file path=word/endnotes.xml><?xml version="1.0" encoding="utf-8"?>
+<w:endnotes xmlns:wpc="http://schemas.microsoft.com/office/word/2010/wordprocessingCanvas" xmlns:cx="http://schemas.microsoft.com/office/drawing/2014/chartex" xmlns:cx1="http://schemas.microsoft.com/office/drawing/2015/9/8/chartex" xmlns:cx2="http://schemas.microsoft.com/office/drawing/2015/10/21/chartex" xmlns:cx3="http://schemas.microsoft.com/office/drawing/2016/5/9/chartex" xmlns:cx4="http://schemas.microsoft.com/office/drawing/2016/5/10/chartex" xmlns:cx5="http://schemas.microsoft.com/office/drawing/2016/5/11/chartex" xmlns:cx6="http://schemas.microsoft.com/office/drawing/2016/5/12/chartex" xmlns:cx7="http://schemas.microsoft.com/office/drawing/2016/5/13/chartex" xmlns:cx8="http://schemas.microsoft.com/office/drawing/2016/5/14/chartex" xmlns:mc="http://schemas.openxmlformats.org/markup-compatibility/2006" xmlns:aink="http://schemas.microsoft.com/office/drawing/2016/ink" xmlns:am3d="http://schemas.microsoft.com/office/drawing/2017/model3d" xmlns:o="urn:schemas-microsoft-com:office:office" xmlns:r="http://schemas.openxmlformats.org/officeDocument/2006/relationships" xmlns:m="http://schemas.openxmlformats.org/officeDocument/2006/math" xmlns:v="urn:schemas-microsoft-com:vml" xmlns:wp14="http://schemas.microsoft.com/office/word/2010/wordprocessingDrawing" xmlns:wp="http://schemas.openxmlformats.org/drawingml/2006/wordprocessingDrawing" xmlns:w10="urn:schemas-microsoft-com:office:word" xmlns:w="http://schemas.openxmlformats.org/wordprocessingml/2006/main" xmlns:w14="http://schemas.microsoft.com/office/word/2010/wordml" xmlns:w15="http://schemas.microsoft.com/office/word/2012/wordml" xmlns:w16cex="http://schemas.microsoft.com/office/word/2018/wordml/cex" xmlns:w16cid="http://schemas.microsoft.com/office/word/2016/wordml/cid" xmlns:w16="http://schemas.microsoft.com/office/word/2018/wordml" xmlns:w16se="http://schemas.microsoft.com/office/word/2015/wordml/symex" xmlns:wpg="http://schemas.microsoft.com/office/word/2010/wordprocessingGroup" xmlns:wpi="http://schemas.microsoft.com/office/word/2010/wordprocessingInk" xmlns:wne="http://schemas.microsoft.com/office/word/2006/wordml" xmlns:wps="http://schemas.microsoft.com/office/word/2010/wordprocessingShape" mc:Ignorable="w14 w15 w16se w16cid w16 w16cex wp14">
+  <w:endnote w:type="separator" w:id="-1">
+    <w:p>
+      <w:pPr>
+        <w:spacing w:after="0" w:line="240" w:lineRule="auto"/>
+      </w:pPr>
+      <w:r>
+        <w:separator/>
+      </w:r>
+    </w:p>
+  </w:endnote>
+  <w:endnote w:type="continuationSeparator" w:id="0">
+    <w:p>
+      <w:pPr>
+        <w:spacing w:after="0" w:line="240" w:lineRule="auto"/>
+      </w:pPr>
+      <w:r>
+        <w:continuationSeparator/>
+      </w:r>
+    </w:p>
+  </w:endnote>
+</w:endnotes>
+</file>
+
+<file path=word/footnotes.xml><?xml version="1.0" encoding="utf-8"?>
+<w:footnotes xmlns:wpc="http://schemas.microsoft.com/office/word/2010/wordprocessingCanvas" xmlns:cx="http://schemas.microsoft.com/office/drawing/2014/chartex" xmlns:cx1="http://schemas.microsoft.com/office/drawing/2015/9/8/chartex" xmlns:cx2="http://schemas.microsoft.com/office/drawing/2015/10/21/chartex" xmlns:cx3="http://schemas.microsoft.com/office/drawing/2016/5/9/chartex" xmlns:cx4="http://schemas.microsoft.com/office/drawing/2016/5/10/chartex" xmlns:cx5="http://schemas.microsoft.com/office/drawing/2016/5/11/chartex" xmlns:cx6="http://schemas.microsoft.com/office/drawing/2016/5/12/chartex" xmlns:cx7="http://schemas.microsoft.com/office/drawing/2016/5/13/chartex" xmlns:cx8="http://schemas.microsoft.com/office/drawing/2016/5/14/chartex" xmlns:mc="http://schemas.openxmlformats.org/markup-compatibility/2006" xmlns:aink="http://schemas.microsoft.com/office/drawing/2016/ink" xmlns:am3d="http://schemas.microsoft.com/office/drawing/2017/model3d" xmlns:o="urn:schemas-microsoft-com:office:office" xmlns:r="http://schemas.openxmlformats.org/officeDocument/2006/relationships" xmlns:m="http://schemas.openxmlformats.org/officeDocument/2006/math" xmlns:v="urn:schemas-microsoft-com:vml" xmlns:wp14="http://schemas.microsoft.com/office/word/2010/wordprocessingDrawing" xmlns:wp="http://schemas.openxmlformats.org/drawingml/2006/wordprocessingDrawing" xmlns:w10="urn:schemas-microsoft-com:office:word" xmlns:w="http://schemas.openxmlformats.org/wordprocessingml/2006/main" xmlns:w14="http://schemas.microsoft.com/office/word/2010/wordml" xmlns:w15="http://schemas.microsoft.com/office/word/2012/wordml" xmlns:w16cex="http://schemas.microsoft.com/office/word/2018/wordml/cex" xmlns:w16cid="http://schemas.microsoft.com/office/word/2016/wordml/cid" xmlns:w16="http://schemas.microsoft.com/office/word/2018/wordml" xmlns:w16se="http://schemas.microsoft.com/office/word/2015/wordml/symex" xmlns:wpg="http://schemas.microsoft.com/office/word/2010/wordprocessingGroup" xmlns:wpi="http://schemas.microsoft.com/office/word/2010/wordprocessingInk" xmlns:wne="http://schemas.microsoft.com/office/word/2006/wordml" xmlns:wps="http://schemas.microsoft.com/office/word/2010/wordprocessingShape" mc:Ignorable="w14 w15 w16se w16cid w16 w16cex wp14">
+  <w:footnote w:type="separator" w:id="-1">
+    <w:p>
+      <w:pPr>
+        <w:spacing w:after="0" w:line="240" w:lineRule="auto"/>
+      </w:pPr>
+      <w:r>
+        <w:separator/>
+      </w:r>
+    </w:p>
+  </w:footnote>
+  <w:footnote w:type="continuationSeparator" w:id="0">
+    <w:p>
+      <w:pPr>
+        <w:spacing w:after="0" w:line="240" w:lineRule="auto"/>
+      </w:pPr>
+      <w:r>
+        <w:continuationSeparator/>
+      </w:r>
+    </w:p>
+  </w:footnote>
+</w:footnotes>
 </file>
 
 <file path=word/styles.xml><?xml version="1.0" encoding="utf-8"?>
@@ -396,6 +679,7 @@
     <w:lsdException w:name="HTML Sample" w:semiHidden="1" w:unhideWhenUsed="1"/>
     <w:lsdException w:name="HTML Typewriter" w:semiHidden="1" w:unhideWhenUsed="1"/>
     <w:lsdException w:name="HTML Variable" w:semiHidden="1" w:unhideWhenUsed="1"/>
+    <w:lsdException w:name="Normal Table" w:semiHidden="1" w:unhideWhenUsed="1"/>
     <w:lsdException w:name="annotation subject" w:semiHidden="1" w:unhideWhenUsed="1"/>
     <w:lsdException w:name="No List" w:semiHidden="1" w:unhideWhenUsed="1"/>
     <w:lsdException w:name="Outline List 1" w:semiHidden="1" w:unhideWhenUsed="1"/>
@@ -442,8 +726,10 @@
     <w:lsdException w:name="Table Subtle 2" w:semiHidden="1" w:unhideWhenUsed="1"/>
     <w:lsdException w:name="Table Web 1" w:semiHidden="1" w:unhideWhenUsed="1"/>
     <w:lsdException w:name="Table Web 2" w:semiHidden="1" w:unhideWhenUsed="1"/>
+    <w:lsdException w:name="Table Web 3" w:semiHidden="1" w:unhideWhenUsed="1"/>
     <w:lsdException w:name="Balloon Text" w:semiHidden="1" w:unhideWhenUsed="1"/>
     <w:lsdException w:name="Table Grid" w:uiPriority="39"/>
+    <w:lsdException w:name="Table Theme" w:semiHidden="1" w:unhideWhenUsed="1"/>
     <w:lsdException w:name="Placeholder Text" w:semiHidden="1"/>
     <w:lsdException w:name="No Spacing" w:uiPriority="1" w:qFormat="1"/>
     <w:lsdException w:name="Light Shading" w:uiPriority="60"/>
@@ -792,6 +1078,62 @@
       <w:shd w:val="clear" w:color="auto" w:fill="E1DFDD"/>
     </w:rPr>
   </w:style>
+  <w:style w:type="character" w:styleId="FollowedHyperlink">
+    <w:name w:val="FollowedHyperlink"/>
+    <w:basedOn w:val="DefaultParagraphFont"/>
+    <w:uiPriority w:val="99"/>
+    <w:semiHidden/>
+    <w:unhideWhenUsed/>
+    <w:rsid w:val="00390686"/>
+    <w:rPr>
+      <w:color w:val="954F72" w:themeColor="followedHyperlink"/>
+      <w:u w:val="single"/>
+    </w:rPr>
+  </w:style>
+  <w:style w:type="paragraph" w:styleId="Header">
+    <w:name w:val="header"/>
+    <w:basedOn w:val="Normal"/>
+    <w:link w:val="HeaderChar"/>
+    <w:uiPriority w:val="99"/>
+    <w:unhideWhenUsed/>
+    <w:rsid w:val="0096353A"/>
+    <w:pPr>
+      <w:tabs>
+        <w:tab w:val="center" w:pos="4680"/>
+        <w:tab w:val="right" w:pos="9360"/>
+      </w:tabs>
+      <w:spacing w:after="0" w:line="240" w:lineRule="auto"/>
+    </w:pPr>
+  </w:style>
+  <w:style w:type="character" w:customStyle="1" w:styleId="HeaderChar">
+    <w:name w:val="Header Char"/>
+    <w:basedOn w:val="DefaultParagraphFont"/>
+    <w:link w:val="Header"/>
+    <w:uiPriority w:val="99"/>
+    <w:rsid w:val="0096353A"/>
+  </w:style>
+  <w:style w:type="paragraph" w:styleId="Footer">
+    <w:name w:val="footer"/>
+    <w:basedOn w:val="Normal"/>
+    <w:link w:val="FooterChar"/>
+    <w:uiPriority w:val="99"/>
+    <w:unhideWhenUsed/>
+    <w:rsid w:val="0096353A"/>
+    <w:pPr>
+      <w:tabs>
+        <w:tab w:val="center" w:pos="4680"/>
+        <w:tab w:val="right" w:pos="9360"/>
+      </w:tabs>
+      <w:spacing w:after="0" w:line="240" w:lineRule="auto"/>
+    </w:pPr>
+  </w:style>
+  <w:style w:type="character" w:customStyle="1" w:styleId="FooterChar">
+    <w:name w:val="Footer Char"/>
+    <w:basedOn w:val="DefaultParagraphFont"/>
+    <w:link w:val="Footer"/>
+    <w:uiPriority w:val="99"/>
+    <w:rsid w:val="0096353A"/>
+  </w:style>
 </w:styles>
 </file>
 

</xml_diff>